<commit_message>
Report is ready. Add report parts
</commit_message>
<xml_diff>
--- a/doc/Report template.docx
+++ b/doc/Report template.docx
@@ -990,7 +990,6 @@
           <w:rFonts w:ascii="Times New Roman" w:hAnsi="Times New Roman" w:cs="Times New Roman"/>
           <w:sz w:val="24"/>
           <w:szCs w:val="24"/>
-          <w:lang w:val="en-US"/>
         </w:rPr>
       </w:pPr>
     </w:p>
@@ -1442,6 +1441,7 @@
           <w:rFonts w:ascii="Times New Roman" w:eastAsia="Times New Roman" w:hAnsi="Times New Roman" w:cs="Times New Roman"/>
           <w:sz w:val="24"/>
           <w:szCs w:val="24"/>
+          <w:lang w:val="en-US"/>
         </w:rPr>
       </w:pPr>
       <w:r>
@@ -1752,7 +1752,6 @@
           <w:sz w:val="24"/>
           <w:szCs w:val="24"/>
           <w:u w:val="single"/>
-          <w:lang w:val="en-US"/>
         </w:rPr>
         <w:t xml:space="preserve"> </w:t>
       </w:r>
@@ -1771,7 +1770,6 @@
           <w:sz w:val="24"/>
           <w:szCs w:val="24"/>
           <w:u w:val="single"/>
-          <w:lang w:val="en-US"/>
         </w:rPr>
         <w:t xml:space="preserve">; </w:t>
       </w:r>
@@ -1947,7 +1945,6 @@
           <w:rFonts w:ascii="Times New Roman" w:eastAsia="Times New Roman" w:hAnsi="Times New Roman" w:cs="Times New Roman"/>
           <w:sz w:val="24"/>
           <w:szCs w:val="24"/>
-          <w:lang w:val="en-US"/>
         </w:rPr>
         <w:t>______________________________________ _____________________________________________________________________________</w:t>
       </w:r>
@@ -3060,12 +3057,25 @@
     </w:p>
     <w:p>
       <w:pPr>
-        <w:spacing w:after="0" w:line="360" w:lineRule="auto"/>
-        <w:ind w:firstLine="709"/>
+        <w:widowControl w:val="0"/>
+        <w:suppressAutoHyphens/>
+        <w:spacing w:after="0" w:line="360" w:lineRule="auto"/>
+        <w:ind w:firstLine="720"/>
         <w:rPr>
           <w:rFonts w:ascii="Times New Roman" w:eastAsia="Times New Roman" w:hAnsi="Times New Roman" w:cs="Times New Roman"/>
           <w:sz w:val="24"/>
           <w:szCs w:val="24"/>
+        </w:rPr>
+      </w:pPr>
+    </w:p>
+    <w:p>
+      <w:pPr>
+        <w:spacing w:after="0" w:line="360" w:lineRule="auto"/>
+        <w:ind w:firstLine="709"/>
+        <w:rPr>
+          <w:rFonts w:ascii="Times New Roman" w:eastAsia="Times New Roman" w:hAnsi="Times New Roman" w:cs="Times New Roman"/>
+          <w:sz w:val="24"/>
+          <w:szCs w:val="24"/>
           <w:lang w:eastAsia="ja-JP"/>
         </w:rPr>
       </w:pPr>
@@ -3181,7 +3191,7 @@
           <w:szCs w:val="24"/>
           <w:lang w:eastAsia="ja-JP"/>
         </w:rPr>
-        <w:t>доц. каф. ПІ Лещинськ</w:t>
+        <w:t>доц. каф. ПИ</w:t>
       </w:r>
       <w:r>
         <w:rPr>
@@ -3190,7 +3200,25 @@
           <w:szCs w:val="24"/>
           <w:lang w:eastAsia="ja-JP"/>
         </w:rPr>
-        <w:t>ая И</w:t>
+        <w:t xml:space="preserve"> </w:t>
+      </w:r>
+      <w:r>
+        <w:rPr>
+          <w:rFonts w:ascii="Times New Roman" w:eastAsia="Times New Roman" w:hAnsi="Times New Roman" w:cs="Times New Roman"/>
+          <w:sz w:val="24"/>
+          <w:szCs w:val="24"/>
+          <w:lang w:eastAsia="ja-JP"/>
+        </w:rPr>
+        <w:t>Лещинская</w:t>
+      </w:r>
+      <w:r>
+        <w:rPr>
+          <w:rFonts w:ascii="Times New Roman" w:eastAsia="Times New Roman" w:hAnsi="Times New Roman" w:cs="Times New Roman"/>
+          <w:sz w:val="24"/>
+          <w:szCs w:val="24"/>
+          <w:lang w:eastAsia="ja-JP"/>
+        </w:rPr>
+        <w:t xml:space="preserve"> И</w:t>
       </w:r>
       <w:r>
         <w:rPr>
@@ -3608,40 +3636,56 @@
           <w:rFonts w:ascii="Times New Roman" w:hAnsi="Times New Roman" w:cs="Times New Roman"/>
           <w:sz w:val="24"/>
           <w:szCs w:val="24"/>
+        </w:rPr>
+      </w:pPr>
+      <w:r>
+        <w:rPr>
+          <w:rFonts w:ascii="Times New Roman" w:hAnsi="Times New Roman" w:cs="Times New Roman"/>
+          <w:sz w:val="24"/>
+          <w:szCs w:val="24"/>
+        </w:rPr>
+        <w:t>БАЗА Д</w:t>
+      </w:r>
+      <w:r>
+        <w:rPr>
+          <w:rFonts w:ascii="Times New Roman" w:hAnsi="Times New Roman" w:cs="Times New Roman"/>
+          <w:sz w:val="24"/>
+          <w:szCs w:val="24"/>
+        </w:rPr>
+        <w:t>АННЫХ, ОТНОШЕНИЕ, СУБД, ЗАПРОС</w:t>
+      </w:r>
+      <w:r>
+        <w:rPr>
+          <w:rFonts w:ascii="Times New Roman" w:hAnsi="Times New Roman" w:cs="Times New Roman"/>
+          <w:sz w:val="24"/>
+          <w:szCs w:val="24"/>
+        </w:rPr>
+        <w:t>, ТУ</w:t>
+      </w:r>
+      <w:r>
+        <w:rPr>
+          <w:rFonts w:ascii="Times New Roman" w:hAnsi="Times New Roman" w:cs="Times New Roman"/>
+          <w:sz w:val="24"/>
+          <w:szCs w:val="24"/>
+        </w:rPr>
+        <w:t>РИЗМ, ПОХОД, ИНСТРУКТОР, ВОПРОС, ОТВЕТ</w:t>
+      </w:r>
+      <w:r>
+        <w:rPr>
+          <w:rFonts w:ascii="Times New Roman" w:hAnsi="Times New Roman" w:cs="Times New Roman"/>
+          <w:sz w:val="24"/>
+          <w:szCs w:val="24"/>
+        </w:rPr>
+        <w:t xml:space="preserve">, </w:t>
+      </w:r>
+      <w:r>
+        <w:rPr>
+          <w:rFonts w:ascii="Times New Roman" w:hAnsi="Times New Roman" w:cs="Times New Roman"/>
+          <w:sz w:val="24"/>
+          <w:szCs w:val="24"/>
           <w:lang w:val="en-US"/>
         </w:rPr>
-      </w:pPr>
-      <w:r>
-        <w:rPr>
-          <w:rFonts w:ascii="Times New Roman" w:hAnsi="Times New Roman" w:cs="Times New Roman"/>
-          <w:sz w:val="24"/>
-          <w:szCs w:val="24"/>
-        </w:rPr>
-        <w:t>БАЗА Д</w:t>
-      </w:r>
-      <w:r>
-        <w:rPr>
-          <w:rFonts w:ascii="Times New Roman" w:hAnsi="Times New Roman" w:cs="Times New Roman"/>
-          <w:sz w:val="24"/>
-          <w:szCs w:val="24"/>
-        </w:rPr>
-        <w:t>АННЫХ, ОТНОШЕНИЕ, СУБД, ЗАПРОС</w:t>
-      </w:r>
-      <w:r>
-        <w:rPr>
-          <w:rFonts w:ascii="Times New Roman" w:hAnsi="Times New Roman" w:cs="Times New Roman"/>
-          <w:sz w:val="24"/>
-          <w:szCs w:val="24"/>
-        </w:rPr>
-        <w:t>, ТУ</w:t>
-      </w:r>
-      <w:r>
-        <w:rPr>
-          <w:rFonts w:ascii="Times New Roman" w:hAnsi="Times New Roman" w:cs="Times New Roman"/>
-          <w:sz w:val="24"/>
-          <w:szCs w:val="24"/>
-        </w:rPr>
-        <w:t>РИЗМ, ПОХОД, ИНСТРУКТОР, ВОПРОС, ОТВЕТ</w:t>
+        <w:t>REST</w:t>
       </w:r>
       <w:r>
         <w:rPr>
@@ -3658,7 +3702,7 @@
           <w:szCs w:val="24"/>
           <w:lang w:val="en-US"/>
         </w:rPr>
-        <w:t>REST</w:t>
+        <w:t>WEB</w:t>
       </w:r>
       <w:r>
         <w:rPr>
@@ -3675,23 +3719,6 @@
           <w:szCs w:val="24"/>
           <w:lang w:val="en-US"/>
         </w:rPr>
-        <w:t>WEB</w:t>
-      </w:r>
-      <w:r>
-        <w:rPr>
-          <w:rFonts w:ascii="Times New Roman" w:hAnsi="Times New Roman" w:cs="Times New Roman"/>
-          <w:sz w:val="24"/>
-          <w:szCs w:val="24"/>
-        </w:rPr>
-        <w:t xml:space="preserve">, </w:t>
-      </w:r>
-      <w:r>
-        <w:rPr>
-          <w:rFonts w:ascii="Times New Roman" w:hAnsi="Times New Roman" w:cs="Times New Roman"/>
-          <w:sz w:val="24"/>
-          <w:szCs w:val="24"/>
-          <w:lang w:val="en-US"/>
-        </w:rPr>
         <w:t>ONEPAGE</w:t>
       </w:r>
     </w:p>
@@ -3704,20 +3731,18 @@
           <w:rFonts w:ascii="Times New Roman" w:hAnsi="Times New Roman" w:cs="Times New Roman"/>
           <w:sz w:val="24"/>
           <w:szCs w:val="24"/>
-          <w:lang w:val="en-US"/>
-        </w:rPr>
-      </w:pPr>
-    </w:p>
-    <w:p>
-      <w:pPr>
-        <w:spacing w:after="0" w:line="360" w:lineRule="auto"/>
-        <w:ind w:firstLine="709"/>
-        <w:jc w:val="both"/>
-        <w:rPr>
-          <w:rFonts w:ascii="Times New Roman" w:hAnsi="Times New Roman" w:cs="Times New Roman"/>
-          <w:sz w:val="24"/>
-          <w:szCs w:val="24"/>
-          <w:lang w:val="en-US"/>
+        </w:rPr>
+      </w:pPr>
+    </w:p>
+    <w:p>
+      <w:pPr>
+        <w:spacing w:after="0" w:line="360" w:lineRule="auto"/>
+        <w:ind w:firstLine="709"/>
+        <w:jc w:val="both"/>
+        <w:rPr>
+          <w:rFonts w:ascii="Times New Roman" w:hAnsi="Times New Roman" w:cs="Times New Roman"/>
+          <w:sz w:val="24"/>
+          <w:szCs w:val="24"/>
         </w:rPr>
       </w:pPr>
     </w:p>
@@ -3966,6 +3991,17 @@
           <w:rFonts w:ascii="Times New Roman" w:eastAsia="Times New Roman" w:hAnsi="Times New Roman" w:cs="Times New Roman"/>
           <w:sz w:val="24"/>
           <w:szCs w:val="24"/>
+          <w:lang w:val="en-US"/>
+        </w:rPr>
+        <w:t>…………………………………………………………………………………….</w:t>
+      </w:r>
+      <w:bookmarkStart w:id="0" w:name="_GoBack"/>
+      <w:bookmarkEnd w:id="0"/>
+      <w:r>
+        <w:rPr>
+          <w:rFonts w:ascii="Times New Roman" w:eastAsia="Times New Roman" w:hAnsi="Times New Roman" w:cs="Times New Roman"/>
+          <w:sz w:val="24"/>
+          <w:szCs w:val="24"/>
         </w:rPr>
         <w:tab/>
         <w:t>6</w:t>
@@ -4031,6 +4067,15 @@
           <w:rFonts w:ascii="Times New Roman" w:eastAsia="Times New Roman" w:hAnsi="Times New Roman" w:cs="Times New Roman"/>
           <w:sz w:val="24"/>
           <w:szCs w:val="24"/>
+          <w:lang w:val="en-US"/>
+        </w:rPr>
+        <w:t>…………………………………………………………………...</w:t>
+      </w:r>
+      <w:r>
+        <w:rPr>
+          <w:rFonts w:ascii="Times New Roman" w:eastAsia="Times New Roman" w:hAnsi="Times New Roman" w:cs="Times New Roman"/>
+          <w:sz w:val="24"/>
+          <w:szCs w:val="24"/>
         </w:rPr>
         <w:tab/>
       </w:r>
@@ -4070,6 +4115,15 @@
           <w:rFonts w:ascii="Times New Roman" w:eastAsia="Times New Roman" w:hAnsi="Times New Roman" w:cs="Times New Roman"/>
           <w:sz w:val="24"/>
           <w:szCs w:val="24"/>
+          <w:lang w:val="en-US"/>
+        </w:rPr>
+        <w:t>……………………………………………………</w:t>
+      </w:r>
+      <w:r>
+        <w:rPr>
+          <w:rFonts w:ascii="Times New Roman" w:eastAsia="Times New Roman" w:hAnsi="Times New Roman" w:cs="Times New Roman"/>
+          <w:sz w:val="24"/>
+          <w:szCs w:val="24"/>
         </w:rPr>
         <w:tab/>
       </w:r>
@@ -4089,6 +4143,7 @@
         </w:tabs>
         <w:suppressAutoHyphens/>
         <w:spacing w:after="0" w:line="360" w:lineRule="auto"/>
+        <w:ind w:left="708"/>
         <w:jc w:val="both"/>
         <w:rPr>
           <w:rFonts w:ascii="Times New Roman" w:eastAsia="Times New Roman" w:hAnsi="Times New Roman" w:cs="Times New Roman"/>
@@ -4120,6 +4175,15 @@
           <w:szCs w:val="24"/>
         </w:rPr>
         <w:t>-моделирование предметной области</w:t>
+      </w:r>
+      <w:r>
+        <w:rPr>
+          <w:rFonts w:ascii="Times New Roman" w:eastAsia="Times New Roman" w:hAnsi="Times New Roman" w:cs="Times New Roman"/>
+          <w:sz w:val="24"/>
+          <w:szCs w:val="24"/>
+          <w:lang w:val="en-US"/>
+        </w:rPr>
+        <w:t>……………………………………….</w:t>
       </w:r>
       <w:r>
         <w:rPr>
@@ -4145,6 +4209,7 @@
         </w:tabs>
         <w:suppressAutoHyphens/>
         <w:spacing w:after="0" w:line="360" w:lineRule="auto"/>
+        <w:ind w:left="708"/>
         <w:jc w:val="both"/>
         <w:rPr>
           <w:rFonts w:ascii="Times New Roman" w:eastAsia="Times New Roman" w:hAnsi="Times New Roman" w:cs="Times New Roman"/>
@@ -4175,7 +4240,7 @@
           <w:szCs w:val="24"/>
           <w:lang w:val="en-US"/>
         </w:rPr>
-        <w:t xml:space="preserve">UML </w:t>
+        <w:t>UML</w:t>
       </w:r>
       <w:r>
         <w:rPr>
@@ -4183,7 +4248,24 @@
           <w:sz w:val="24"/>
           <w:szCs w:val="24"/>
         </w:rPr>
+        <w:t xml:space="preserve"> </w:t>
+      </w:r>
+      <w:r>
+        <w:rPr>
+          <w:rFonts w:ascii="Times New Roman" w:eastAsia="Times New Roman" w:hAnsi="Times New Roman" w:cs="Times New Roman"/>
+          <w:sz w:val="24"/>
+          <w:szCs w:val="24"/>
+        </w:rPr>
         <w:t>диаграмм реализаций</w:t>
+      </w:r>
+      <w:r>
+        <w:rPr>
+          <w:rFonts w:ascii="Times New Roman" w:eastAsia="Times New Roman" w:hAnsi="Times New Roman" w:cs="Times New Roman"/>
+          <w:sz w:val="24"/>
+          <w:szCs w:val="24"/>
+          <w:lang w:val="en-US"/>
+        </w:rPr>
+        <w:t>………………………………………….</w:t>
       </w:r>
       <w:r>
         <w:rPr>
@@ -4229,6 +4311,15 @@
           <w:rFonts w:ascii="Times New Roman" w:eastAsia="Times New Roman" w:hAnsi="Times New Roman" w:cs="Times New Roman"/>
           <w:sz w:val="24"/>
           <w:szCs w:val="24"/>
+          <w:lang w:val="en-US"/>
+        </w:rPr>
+        <w:t>………………………………………………………………..</w:t>
+      </w:r>
+      <w:r>
+        <w:rPr>
+          <w:rFonts w:ascii="Times New Roman" w:eastAsia="Times New Roman" w:hAnsi="Times New Roman" w:cs="Times New Roman"/>
+          <w:sz w:val="24"/>
+          <w:szCs w:val="24"/>
         </w:rPr>
         <w:tab/>
       </w:r>
@@ -4248,6 +4339,7 @@
         </w:tabs>
         <w:suppressAutoHyphens/>
         <w:spacing w:after="0" w:line="360" w:lineRule="auto"/>
+        <w:ind w:left="708"/>
         <w:jc w:val="both"/>
         <w:rPr>
           <w:rFonts w:ascii="Times New Roman" w:eastAsia="Times New Roman" w:hAnsi="Times New Roman" w:cs="Times New Roman"/>
@@ -4262,6 +4354,15 @@
           <w:szCs w:val="24"/>
         </w:rPr>
         <w:t xml:space="preserve">4.1 Общие сведенья </w:t>
+      </w:r>
+      <w:r>
+        <w:rPr>
+          <w:rFonts w:ascii="Times New Roman" w:eastAsia="Times New Roman" w:hAnsi="Times New Roman" w:cs="Times New Roman"/>
+          <w:sz w:val="24"/>
+          <w:szCs w:val="24"/>
+          <w:lang w:val="en-US"/>
+        </w:rPr>
+        <w:t>……………………………………………………………………</w:t>
       </w:r>
       <w:r>
         <w:rPr>
@@ -4287,6 +4388,7 @@
         </w:tabs>
         <w:suppressAutoHyphens/>
         <w:spacing w:after="0" w:line="360" w:lineRule="auto"/>
+        <w:ind w:left="708"/>
         <w:jc w:val="both"/>
         <w:rPr>
           <w:rFonts w:ascii="Times New Roman" w:eastAsia="Times New Roman" w:hAnsi="Times New Roman" w:cs="Times New Roman"/>
@@ -4301,6 +4403,15 @@
           <w:szCs w:val="24"/>
         </w:rPr>
         <w:t>4.2 Вызов и загрузка</w:t>
+      </w:r>
+      <w:r>
+        <w:rPr>
+          <w:rFonts w:ascii="Times New Roman" w:eastAsia="Times New Roman" w:hAnsi="Times New Roman" w:cs="Times New Roman"/>
+          <w:sz w:val="24"/>
+          <w:szCs w:val="24"/>
+          <w:lang w:val="en-US"/>
+        </w:rPr>
+        <w:t>……………………………………………………………………</w:t>
       </w:r>
       <w:r>
         <w:rPr>
@@ -4326,6 +4437,7 @@
         </w:tabs>
         <w:suppressAutoHyphens/>
         <w:spacing w:after="0" w:line="360" w:lineRule="auto"/>
+        <w:ind w:left="708"/>
         <w:jc w:val="both"/>
         <w:rPr>
           <w:rFonts w:ascii="Times New Roman" w:eastAsia="Times New Roman" w:hAnsi="Times New Roman" w:cs="Times New Roman"/>
@@ -4340,6 +4452,15 @@
           <w:szCs w:val="24"/>
         </w:rPr>
         <w:t>4.3 Назначение и логическая структура</w:t>
+      </w:r>
+      <w:r>
+        <w:rPr>
+          <w:rFonts w:ascii="Times New Roman" w:eastAsia="Times New Roman" w:hAnsi="Times New Roman" w:cs="Times New Roman"/>
+          <w:sz w:val="24"/>
+          <w:szCs w:val="24"/>
+          <w:lang w:val="en-US"/>
+        </w:rPr>
+        <w:t>………………………………………………</w:t>
       </w:r>
       <w:r>
         <w:rPr>
@@ -4365,6 +4486,7 @@
         </w:tabs>
         <w:suppressAutoHyphens/>
         <w:spacing w:after="0" w:line="360" w:lineRule="auto"/>
+        <w:ind w:left="708"/>
         <w:jc w:val="both"/>
         <w:rPr>
           <w:rFonts w:ascii="Times New Roman" w:eastAsia="Times New Roman" w:hAnsi="Times New Roman" w:cs="Times New Roman"/>
@@ -4379,6 +4501,14 @@
           <w:szCs w:val="24"/>
         </w:rPr>
         <w:t>4.4 Описание физической модели базы данных</w:t>
+      </w:r>
+      <w:r>
+        <w:rPr>
+          <w:rFonts w:ascii="Times New Roman" w:eastAsia="Times New Roman" w:hAnsi="Times New Roman" w:cs="Times New Roman"/>
+          <w:sz w:val="24"/>
+          <w:szCs w:val="24"/>
+        </w:rPr>
+        <w:t>……………………………………..</w:t>
       </w:r>
       <w:r>
         <w:rPr>
@@ -4404,6 +4534,7 @@
         </w:tabs>
         <w:suppressAutoHyphens/>
         <w:spacing w:after="0" w:line="360" w:lineRule="auto"/>
+        <w:ind w:left="708"/>
         <w:jc w:val="both"/>
         <w:rPr>
           <w:rFonts w:ascii="Times New Roman" w:eastAsia="Times New Roman" w:hAnsi="Times New Roman" w:cs="Times New Roman"/>
@@ -4418,6 +4549,15 @@
           <w:szCs w:val="24"/>
         </w:rPr>
         <w:t>4.5 Описание программной реализации</w:t>
+      </w:r>
+      <w:r>
+        <w:rPr>
+          <w:rFonts w:ascii="Times New Roman" w:eastAsia="Times New Roman" w:hAnsi="Times New Roman" w:cs="Times New Roman"/>
+          <w:sz w:val="24"/>
+          <w:szCs w:val="24"/>
+          <w:lang w:val="en-US"/>
+        </w:rPr>
+        <w:t>………………………………………………</w:t>
       </w:r>
       <w:r>
         <w:rPr>
@@ -4443,6 +4583,7 @@
         </w:tabs>
         <w:suppressAutoHyphens/>
         <w:spacing w:after="0" w:line="360" w:lineRule="auto"/>
+        <w:ind w:left="708"/>
         <w:jc w:val="both"/>
         <w:rPr>
           <w:rFonts w:ascii="Times New Roman" w:eastAsia="Times New Roman" w:hAnsi="Times New Roman" w:cs="Times New Roman"/>
@@ -4465,6 +4606,15 @@
           <w:szCs w:val="24"/>
         </w:rPr>
         <w:t>выбранных технологий</w:t>
+      </w:r>
+      <w:r>
+        <w:rPr>
+          <w:rFonts w:ascii="Times New Roman" w:eastAsia="Times New Roman" w:hAnsi="Times New Roman" w:cs="Times New Roman"/>
+          <w:sz w:val="24"/>
+          <w:szCs w:val="24"/>
+          <w:lang w:val="en-US"/>
+        </w:rPr>
+        <w:t>………………………………………………..</w:t>
       </w:r>
       <w:r>
         <w:rPr>
@@ -4510,6 +4660,15 @@
           <w:rFonts w:ascii="Times New Roman" w:eastAsia="Times New Roman" w:hAnsi="Times New Roman" w:cs="Times New Roman"/>
           <w:sz w:val="24"/>
           <w:szCs w:val="24"/>
+          <w:lang w:val="en-US"/>
+        </w:rPr>
+        <w:t>………………………………………………………………………………</w:t>
+      </w:r>
+      <w:r>
+        <w:rPr>
+          <w:rFonts w:ascii="Times New Roman" w:eastAsia="Times New Roman" w:hAnsi="Times New Roman" w:cs="Times New Roman"/>
+          <w:sz w:val="24"/>
+          <w:szCs w:val="24"/>
         </w:rPr>
         <w:tab/>
       </w:r>
@@ -4549,6 +4708,15 @@
           <w:rFonts w:ascii="Times New Roman" w:eastAsia="Times New Roman" w:hAnsi="Times New Roman" w:cs="Times New Roman"/>
           <w:sz w:val="24"/>
           <w:szCs w:val="24"/>
+          <w:lang w:val="en-US"/>
+        </w:rPr>
+        <w:t>……………………………………………………………………………………….</w:t>
+      </w:r>
+      <w:r>
+        <w:rPr>
+          <w:rFonts w:ascii="Times New Roman" w:eastAsia="Times New Roman" w:hAnsi="Times New Roman" w:cs="Times New Roman"/>
+          <w:sz w:val="24"/>
+          <w:szCs w:val="24"/>
         </w:rPr>
         <w:tab/>
       </w:r>
@@ -4588,6 +4756,15 @@
           <w:rFonts w:ascii="Times New Roman" w:eastAsia="Times New Roman" w:hAnsi="Times New Roman" w:cs="Times New Roman"/>
           <w:sz w:val="24"/>
           <w:szCs w:val="24"/>
+          <w:lang w:val="en-US"/>
+        </w:rPr>
+        <w:t>…………………………………………………………………………</w:t>
+      </w:r>
+      <w:r>
+        <w:rPr>
+          <w:rFonts w:ascii="Times New Roman" w:eastAsia="Times New Roman" w:hAnsi="Times New Roman" w:cs="Times New Roman"/>
+          <w:sz w:val="24"/>
+          <w:szCs w:val="24"/>
         </w:rPr>
         <w:tab/>
       </w:r>
@@ -5734,7 +5911,7 @@
       <w:r>
         <w:rPr>
           <w:noProof/>
-          <w:lang w:val="uk-UA" w:eastAsia="uk-UA"/>
+          <w:lang w:val="en-US" w:eastAsia="en-US"/>
         </w:rPr>
         <w:lastRenderedPageBreak/>
         <w:drawing>
@@ -5827,7 +6004,7 @@
     </w:p>
     <w:p>
       <w:pPr>
-        <w:pStyle w:val="a5"/>
+        <w:pStyle w:val="ListParagraph"/>
         <w:numPr>
           <w:ilvl w:val="0"/>
           <w:numId w:val="23"/>
@@ -5877,7 +6054,7 @@
     </w:p>
     <w:p>
       <w:pPr>
-        <w:pStyle w:val="a5"/>
+        <w:pStyle w:val="ListParagraph"/>
         <w:numPr>
           <w:ilvl w:val="0"/>
           <w:numId w:val="23"/>
@@ -5927,7 +6104,7 @@
     </w:p>
     <w:p>
       <w:pPr>
-        <w:pStyle w:val="a5"/>
+        <w:pStyle w:val="ListParagraph"/>
         <w:numPr>
           <w:ilvl w:val="0"/>
           <w:numId w:val="23"/>
@@ -5977,7 +6154,7 @@
     </w:p>
     <w:p>
       <w:pPr>
-        <w:pStyle w:val="a5"/>
+        <w:pStyle w:val="ListParagraph"/>
         <w:numPr>
           <w:ilvl w:val="0"/>
           <w:numId w:val="23"/>
@@ -6010,7 +6187,7 @@
     </w:p>
     <w:p>
       <w:pPr>
-        <w:pStyle w:val="a5"/>
+        <w:pStyle w:val="ListParagraph"/>
         <w:numPr>
           <w:ilvl w:val="0"/>
           <w:numId w:val="23"/>
@@ -6043,7 +6220,7 @@
     </w:p>
     <w:p>
       <w:pPr>
-        <w:pStyle w:val="a5"/>
+        <w:pStyle w:val="ListParagraph"/>
         <w:numPr>
           <w:ilvl w:val="0"/>
           <w:numId w:val="23"/>
@@ -6076,7 +6253,7 @@
     </w:p>
     <w:p>
       <w:pPr>
-        <w:pStyle w:val="a5"/>
+        <w:pStyle w:val="ListParagraph"/>
         <w:numPr>
           <w:ilvl w:val="0"/>
           <w:numId w:val="23"/>
@@ -6165,7 +6342,7 @@
     </w:p>
     <w:p>
       <w:pPr>
-        <w:pStyle w:val="a5"/>
+        <w:pStyle w:val="ListParagraph"/>
         <w:numPr>
           <w:ilvl w:val="0"/>
           <w:numId w:val="10"/>
@@ -6207,7 +6384,7 @@
     </w:p>
     <w:p>
       <w:pPr>
-        <w:pStyle w:val="a5"/>
+        <w:pStyle w:val="ListParagraph"/>
         <w:numPr>
           <w:ilvl w:val="0"/>
           <w:numId w:val="10"/>
@@ -6249,7 +6426,7 @@
     </w:p>
     <w:p>
       <w:pPr>
-        <w:pStyle w:val="a5"/>
+        <w:pStyle w:val="ListParagraph"/>
         <w:numPr>
           <w:ilvl w:val="0"/>
           <w:numId w:val="10"/>
@@ -6284,7 +6461,7 @@
     </w:p>
     <w:p>
       <w:pPr>
-        <w:pStyle w:val="a5"/>
+        <w:pStyle w:val="ListParagraph"/>
         <w:numPr>
           <w:ilvl w:val="0"/>
           <w:numId w:val="10"/>
@@ -6325,7 +6502,7 @@
     </w:p>
     <w:p>
       <w:pPr>
-        <w:pStyle w:val="a5"/>
+        <w:pStyle w:val="ListParagraph"/>
         <w:numPr>
           <w:ilvl w:val="0"/>
           <w:numId w:val="10"/>
@@ -6359,7 +6536,7 @@
     </w:p>
     <w:p>
       <w:pPr>
-        <w:pStyle w:val="a5"/>
+        <w:pStyle w:val="ListParagraph"/>
         <w:numPr>
           <w:ilvl w:val="0"/>
           <w:numId w:val="10"/>
@@ -6393,7 +6570,7 @@
     </w:p>
     <w:p>
       <w:pPr>
-        <w:pStyle w:val="a5"/>
+        <w:pStyle w:val="ListParagraph"/>
         <w:numPr>
           <w:ilvl w:val="0"/>
           <w:numId w:val="10"/>
@@ -6455,7 +6632,7 @@
     </w:p>
     <w:p>
       <w:pPr>
-        <w:pStyle w:val="a5"/>
+        <w:pStyle w:val="ListParagraph"/>
         <w:numPr>
           <w:ilvl w:val="0"/>
           <w:numId w:val="11"/>
@@ -6489,7 +6666,7 @@
     </w:p>
     <w:p>
       <w:pPr>
-        <w:pStyle w:val="a5"/>
+        <w:pStyle w:val="ListParagraph"/>
         <w:numPr>
           <w:ilvl w:val="0"/>
           <w:numId w:val="11"/>
@@ -6523,7 +6700,7 @@
     </w:p>
     <w:p>
       <w:pPr>
-        <w:pStyle w:val="a5"/>
+        <w:pStyle w:val="ListParagraph"/>
         <w:numPr>
           <w:ilvl w:val="0"/>
           <w:numId w:val="11"/>
@@ -6585,7 +6762,7 @@
     </w:p>
     <w:p>
       <w:pPr>
-        <w:pStyle w:val="a5"/>
+        <w:pStyle w:val="ListParagraph"/>
         <w:numPr>
           <w:ilvl w:val="0"/>
           <w:numId w:val="12"/>
@@ -6618,7 +6795,7 @@
     </w:p>
     <w:p>
       <w:pPr>
-        <w:pStyle w:val="a5"/>
+        <w:pStyle w:val="ListParagraph"/>
         <w:numPr>
           <w:ilvl w:val="0"/>
           <w:numId w:val="12"/>
@@ -6688,7 +6865,7 @@
     </w:p>
     <w:p>
       <w:pPr>
-        <w:pStyle w:val="a5"/>
+        <w:pStyle w:val="ListParagraph"/>
         <w:numPr>
           <w:ilvl w:val="0"/>
           <w:numId w:val="13"/>
@@ -6722,7 +6899,7 @@
     </w:p>
     <w:p>
       <w:pPr>
-        <w:pStyle w:val="a5"/>
+        <w:pStyle w:val="ListParagraph"/>
         <w:numPr>
           <w:ilvl w:val="0"/>
           <w:numId w:val="13"/>
@@ -6756,7 +6933,7 @@
     </w:p>
     <w:p>
       <w:pPr>
-        <w:pStyle w:val="a5"/>
+        <w:pStyle w:val="ListParagraph"/>
         <w:numPr>
           <w:ilvl w:val="0"/>
           <w:numId w:val="13"/>
@@ -6790,7 +6967,7 @@
     </w:p>
     <w:p>
       <w:pPr>
-        <w:pStyle w:val="a5"/>
+        <w:pStyle w:val="ListParagraph"/>
         <w:numPr>
           <w:ilvl w:val="0"/>
           <w:numId w:val="13"/>
@@ -6844,7 +7021,7 @@
     </w:p>
     <w:p>
       <w:pPr>
-        <w:pStyle w:val="a5"/>
+        <w:pStyle w:val="ListParagraph"/>
         <w:numPr>
           <w:ilvl w:val="0"/>
           <w:numId w:val="14"/>
@@ -6893,7 +7070,7 @@
     </w:p>
     <w:p>
       <w:pPr>
-        <w:pStyle w:val="a5"/>
+        <w:pStyle w:val="ListParagraph"/>
         <w:numPr>
           <w:ilvl w:val="0"/>
           <w:numId w:val="14"/>
@@ -6934,7 +7111,7 @@
     </w:p>
     <w:p>
       <w:pPr>
-        <w:pStyle w:val="a5"/>
+        <w:pStyle w:val="ListParagraph"/>
         <w:numPr>
           <w:ilvl w:val="0"/>
           <w:numId w:val="14"/>
@@ -6967,7 +7144,7 @@
     </w:p>
     <w:p>
       <w:pPr>
-        <w:pStyle w:val="a5"/>
+        <w:pStyle w:val="ListParagraph"/>
         <w:numPr>
           <w:ilvl w:val="0"/>
           <w:numId w:val="14"/>
@@ -7000,7 +7177,7 @@
     </w:p>
     <w:p>
       <w:pPr>
-        <w:pStyle w:val="a5"/>
+        <w:pStyle w:val="ListParagraph"/>
         <w:numPr>
           <w:ilvl w:val="0"/>
           <w:numId w:val="14"/>
@@ -7630,7 +7807,7 @@
           <w:sz w:val="24"/>
           <w:szCs w:val="24"/>
         </w:rPr>
-        <w:t>:</w:t>
+        <w:t>.</w:t>
       </w:r>
     </w:p>
     <w:p>
@@ -7683,7 +7860,7 @@
     </w:p>
     <w:tbl>
       <w:tblPr>
-        <w:tblStyle w:val="a6"/>
+        <w:tblStyle w:val="TableGrid"/>
         <w:tblW w:w="0" w:type="auto"/>
         <w:tblInd w:w="720" w:type="dxa"/>
         <w:tblLook w:val="04A0" w:firstRow="1" w:lastRow="0" w:firstColumn="1" w:lastColumn="0" w:noHBand="0" w:noVBand="1"/>
@@ -7699,7 +7876,7 @@
           </w:tcPr>
           <w:p>
             <w:pPr>
-              <w:pStyle w:val="a5"/>
+              <w:pStyle w:val="ListParagraph"/>
               <w:spacing w:line="360" w:lineRule="auto"/>
               <w:ind w:left="0" w:firstLine="709"/>
               <w:jc w:val="center"/>
@@ -7725,7 +7902,7 @@
           </w:tcPr>
           <w:p>
             <w:pPr>
-              <w:pStyle w:val="a5"/>
+              <w:pStyle w:val="ListParagraph"/>
               <w:spacing w:line="360" w:lineRule="auto"/>
               <w:ind w:left="0" w:firstLine="709"/>
               <w:jc w:val="center"/>
@@ -7753,7 +7930,7 @@
           </w:tcPr>
           <w:p>
             <w:pPr>
-              <w:pStyle w:val="a5"/>
+              <w:pStyle w:val="ListParagraph"/>
               <w:spacing w:line="360" w:lineRule="auto"/>
               <w:ind w:left="0" w:firstLine="709"/>
               <w:jc w:val="center"/>
@@ -7779,7 +7956,7 @@
           </w:tcPr>
           <w:p>
             <w:pPr>
-              <w:pStyle w:val="a5"/>
+              <w:pStyle w:val="ListParagraph"/>
               <w:spacing w:line="360" w:lineRule="auto"/>
               <w:ind w:left="0" w:firstLine="709"/>
               <w:jc w:val="center"/>
@@ -7807,7 +7984,7 @@
           </w:tcPr>
           <w:p>
             <w:pPr>
-              <w:pStyle w:val="a5"/>
+              <w:pStyle w:val="ListParagraph"/>
               <w:spacing w:line="360" w:lineRule="auto"/>
               <w:ind w:left="0" w:firstLine="709"/>
               <w:jc w:val="center"/>
@@ -7833,7 +8010,7 @@
           </w:tcPr>
           <w:p>
             <w:pPr>
-              <w:pStyle w:val="a5"/>
+              <w:pStyle w:val="ListParagraph"/>
               <w:spacing w:line="360" w:lineRule="auto"/>
               <w:ind w:left="0" w:firstLine="709"/>
               <w:jc w:val="center"/>
@@ -7861,7 +8038,7 @@
           </w:tcPr>
           <w:p>
             <w:pPr>
-              <w:pStyle w:val="a5"/>
+              <w:pStyle w:val="ListParagraph"/>
               <w:spacing w:line="360" w:lineRule="auto"/>
               <w:ind w:left="0" w:firstLine="709"/>
               <w:jc w:val="center"/>
@@ -7887,7 +8064,7 @@
           </w:tcPr>
           <w:p>
             <w:pPr>
-              <w:pStyle w:val="a5"/>
+              <w:pStyle w:val="ListParagraph"/>
               <w:spacing w:line="360" w:lineRule="auto"/>
               <w:ind w:left="0" w:firstLine="709"/>
               <w:jc w:val="center"/>
@@ -7915,7 +8092,7 @@
           </w:tcPr>
           <w:p>
             <w:pPr>
-              <w:pStyle w:val="a5"/>
+              <w:pStyle w:val="ListParagraph"/>
               <w:spacing w:line="360" w:lineRule="auto"/>
               <w:ind w:left="0" w:firstLine="709"/>
               <w:jc w:val="center"/>
@@ -7941,7 +8118,7 @@
           </w:tcPr>
           <w:p>
             <w:pPr>
-              <w:pStyle w:val="a5"/>
+              <w:pStyle w:val="ListParagraph"/>
               <w:spacing w:line="360" w:lineRule="auto"/>
               <w:ind w:left="0" w:firstLine="709"/>
               <w:jc w:val="center"/>
@@ -7969,7 +8146,7 @@
           </w:tcPr>
           <w:p>
             <w:pPr>
-              <w:pStyle w:val="a5"/>
+              <w:pStyle w:val="ListParagraph"/>
               <w:spacing w:line="360" w:lineRule="auto"/>
               <w:ind w:left="0" w:firstLine="709"/>
               <w:jc w:val="center"/>
@@ -7995,7 +8172,7 @@
           </w:tcPr>
           <w:p>
             <w:pPr>
-              <w:pStyle w:val="a5"/>
+              <w:pStyle w:val="ListParagraph"/>
               <w:spacing w:line="360" w:lineRule="auto"/>
               <w:ind w:left="0" w:firstLine="709"/>
               <w:jc w:val="center"/>
@@ -8025,7 +8202,7 @@
           </w:tcPr>
           <w:p>
             <w:pPr>
-              <w:pStyle w:val="a5"/>
+              <w:pStyle w:val="ListParagraph"/>
               <w:spacing w:line="360" w:lineRule="auto"/>
               <w:ind w:left="0" w:firstLine="709"/>
               <w:jc w:val="center"/>
@@ -8051,7 +8228,7 @@
           </w:tcPr>
           <w:p>
             <w:pPr>
-              <w:pStyle w:val="a5"/>
+              <w:pStyle w:val="ListParagraph"/>
               <w:spacing w:line="360" w:lineRule="auto"/>
               <w:ind w:left="0" w:firstLine="709"/>
               <w:jc w:val="center"/>
@@ -8089,7 +8266,7 @@
           </w:tcPr>
           <w:p>
             <w:pPr>
-              <w:pStyle w:val="a5"/>
+              <w:pStyle w:val="ListParagraph"/>
               <w:spacing w:line="360" w:lineRule="auto"/>
               <w:ind w:left="0" w:firstLine="709"/>
               <w:jc w:val="center"/>
@@ -8115,7 +8292,7 @@
           </w:tcPr>
           <w:p>
             <w:pPr>
-              <w:pStyle w:val="a5"/>
+              <w:pStyle w:val="ListParagraph"/>
               <w:spacing w:line="360" w:lineRule="auto"/>
               <w:ind w:left="0" w:firstLine="709"/>
               <w:jc w:val="center"/>
@@ -8145,7 +8322,7 @@
           </w:tcPr>
           <w:p>
             <w:pPr>
-              <w:pStyle w:val="a5"/>
+              <w:pStyle w:val="ListParagraph"/>
               <w:spacing w:line="360" w:lineRule="auto"/>
               <w:ind w:left="0" w:firstLine="709"/>
               <w:jc w:val="center"/>
@@ -8171,7 +8348,7 @@
           </w:tcPr>
           <w:p>
             <w:pPr>
-              <w:pStyle w:val="a5"/>
+              <w:pStyle w:val="ListParagraph"/>
               <w:spacing w:line="360" w:lineRule="auto"/>
               <w:ind w:left="0" w:firstLine="709"/>
               <w:jc w:val="center"/>
@@ -8529,7 +8706,7 @@
       <w:r>
         <w:rPr>
           <w:noProof/>
-          <w:lang w:val="uk-UA" w:eastAsia="uk-UA"/>
+          <w:lang w:val="en-US" w:eastAsia="en-US"/>
         </w:rPr>
         <w:drawing>
           <wp:inline distT="0" distB="0" distL="0" distR="0" wp14:anchorId="74C9F68E" wp14:editId="3C9AD19A">
@@ -9026,7 +9203,7 @@
       <w:r>
         <w:rPr>
           <w:noProof/>
-          <w:lang w:val="uk-UA" w:eastAsia="uk-UA"/>
+          <w:lang w:val="en-US" w:eastAsia="en-US"/>
         </w:rPr>
         <w:lastRenderedPageBreak/>
         <w:drawing>
@@ -9277,7 +9454,7 @@
       <w:r>
         <w:rPr>
           <w:noProof/>
-          <w:lang w:val="uk-UA" w:eastAsia="uk-UA"/>
+          <w:lang w:val="en-US" w:eastAsia="en-US"/>
         </w:rPr>
         <w:drawing>
           <wp:inline distT="0" distB="0" distL="0" distR="0" wp14:anchorId="0A4AA4B2" wp14:editId="5A88AF2F">
@@ -9664,7 +9841,15 @@
           <w:szCs w:val="24"/>
           <w:lang w:val="en-US"/>
         </w:rPr>
-        <w:t xml:space="preserve">UML </w:t>
+        <w:t>UML</w:t>
+      </w:r>
+      <w:r>
+        <w:rPr>
+          <w:rFonts w:ascii="Times New Roman" w:hAnsi="Times New Roman" w:cs="Times New Roman"/>
+          <w:sz w:val="24"/>
+          <w:szCs w:val="24"/>
+        </w:rPr>
+        <w:t xml:space="preserve"> </w:t>
       </w:r>
       <w:r>
         <w:rPr>
@@ -10010,7 +10195,7 @@
       <w:r>
         <w:rPr>
           <w:noProof/>
-          <w:lang w:val="uk-UA" w:eastAsia="uk-UA"/>
+          <w:lang w:val="en-US" w:eastAsia="en-US"/>
         </w:rPr>
         <w:drawing>
           <wp:inline distT="0" distB="0" distL="0" distR="0" wp14:anchorId="2FADBB6E" wp14:editId="7C48AF61">
@@ -10275,7 +10460,7 @@
       <w:r>
         <w:rPr>
           <w:noProof/>
-          <w:lang w:val="uk-UA" w:eastAsia="uk-UA"/>
+          <w:lang w:val="en-US" w:eastAsia="en-US"/>
         </w:rPr>
         <w:drawing>
           <wp:inline distT="0" distB="0" distL="0" distR="0" wp14:anchorId="24651536" wp14:editId="2FBA0437">
@@ -10525,7 +10710,7 @@
       <w:r>
         <w:rPr>
           <w:noProof/>
-          <w:lang w:val="uk-UA" w:eastAsia="uk-UA"/>
+          <w:lang w:val="en-US" w:eastAsia="en-US"/>
         </w:rPr>
         <w:drawing>
           <wp:inline distT="0" distB="0" distL="0" distR="0" wp14:anchorId="1AFD8B45" wp14:editId="6998F8DD">
@@ -10883,7 +11068,7 @@
     </w:p>
     <w:p>
       <w:pPr>
-        <w:pStyle w:val="a5"/>
+        <w:pStyle w:val="ListParagraph"/>
         <w:numPr>
           <w:ilvl w:val="0"/>
           <w:numId w:val="31"/>
@@ -10928,7 +11113,7 @@
     </w:p>
     <w:p>
       <w:pPr>
-        <w:pStyle w:val="a5"/>
+        <w:pStyle w:val="ListParagraph"/>
         <w:numPr>
           <w:ilvl w:val="0"/>
           <w:numId w:val="31"/>
@@ -10966,7 +11151,7 @@
     </w:p>
     <w:p>
       <w:pPr>
-        <w:pStyle w:val="a5"/>
+        <w:pStyle w:val="ListParagraph"/>
         <w:numPr>
           <w:ilvl w:val="0"/>
           <w:numId w:val="31"/>
@@ -11003,7 +11188,7 @@
     </w:p>
     <w:p>
       <w:pPr>
-        <w:pStyle w:val="a5"/>
+        <w:pStyle w:val="ListParagraph"/>
         <w:numPr>
           <w:ilvl w:val="0"/>
           <w:numId w:val="31"/>
@@ -11041,7 +11226,7 @@
     </w:p>
     <w:p>
       <w:pPr>
-        <w:pStyle w:val="a5"/>
+        <w:pStyle w:val="ListParagraph"/>
         <w:numPr>
           <w:ilvl w:val="0"/>
           <w:numId w:val="31"/>
@@ -11157,7 +11342,7 @@
     </w:p>
     <w:p>
       <w:pPr>
-        <w:pStyle w:val="a5"/>
+        <w:pStyle w:val="ListParagraph"/>
         <w:numPr>
           <w:ilvl w:val="0"/>
           <w:numId w:val="32"/>
@@ -11186,7 +11371,7 @@
     </w:p>
     <w:p>
       <w:pPr>
-        <w:pStyle w:val="a5"/>
+        <w:pStyle w:val="ListParagraph"/>
         <w:numPr>
           <w:ilvl w:val="0"/>
           <w:numId w:val="32"/>
@@ -11215,7 +11400,7 @@
     </w:p>
     <w:p>
       <w:pPr>
-        <w:pStyle w:val="a5"/>
+        <w:pStyle w:val="ListParagraph"/>
         <w:numPr>
           <w:ilvl w:val="0"/>
           <w:numId w:val="32"/>
@@ -11244,7 +11429,7 @@
     </w:p>
     <w:p>
       <w:pPr>
-        <w:pStyle w:val="a5"/>
+        <w:pStyle w:val="ListParagraph"/>
         <w:numPr>
           <w:ilvl w:val="0"/>
           <w:numId w:val="32"/>
@@ -11848,7 +12033,7 @@
     </w:p>
     <w:p>
       <w:pPr>
-        <w:pStyle w:val="a5"/>
+        <w:pStyle w:val="ListParagraph"/>
         <w:spacing w:after="0" w:line="360" w:lineRule="auto"/>
         <w:ind w:left="0" w:firstLine="709"/>
         <w:jc w:val="both"/>
@@ -11939,7 +12124,7 @@
     </w:p>
     <w:p>
       <w:pPr>
-        <w:pStyle w:val="a5"/>
+        <w:pStyle w:val="ListParagraph"/>
         <w:spacing w:after="0" w:line="360" w:lineRule="auto"/>
         <w:ind w:left="0" w:firstLine="720"/>
         <w:jc w:val="both"/>
@@ -12330,7 +12515,7 @@
       <w:r>
         <w:rPr>
           <w:noProof/>
-          <w:lang w:val="uk-UA" w:eastAsia="uk-UA"/>
+          <w:lang w:val="en-US" w:eastAsia="en-US"/>
         </w:rPr>
         <w:drawing>
           <wp:inline distT="0" distB="0" distL="0" distR="0" wp14:anchorId="5CBA537B" wp14:editId="668F0487">
@@ -12584,7 +12769,7 @@
       <w:r>
         <w:rPr>
           <w:noProof/>
-          <w:lang w:val="uk-UA" w:eastAsia="uk-UA"/>
+          <w:lang w:val="en-US" w:eastAsia="en-US"/>
         </w:rPr>
         <w:drawing>
           <wp:inline distT="0" distB="0" distL="0" distR="0" wp14:anchorId="5FE70046" wp14:editId="41A3FAB0">
@@ -12831,7 +13016,7 @@
       <w:r>
         <w:rPr>
           <w:noProof/>
-          <w:lang w:val="uk-UA" w:eastAsia="uk-UA"/>
+          <w:lang w:val="en-US" w:eastAsia="en-US"/>
         </w:rPr>
         <w:lastRenderedPageBreak/>
         <w:drawing>
@@ -13112,7 +13297,7 @@
       <w:r>
         <w:rPr>
           <w:noProof/>
-          <w:lang w:val="uk-UA" w:eastAsia="uk-UA"/>
+          <w:lang w:val="en-US" w:eastAsia="en-US"/>
         </w:rPr>
         <w:drawing>
           <wp:inline distT="0" distB="0" distL="0" distR="0" wp14:anchorId="436706FF" wp14:editId="54BC91E6">
@@ -13426,7 +13611,7 @@
       <w:r>
         <w:rPr>
           <w:noProof/>
-          <w:lang w:val="uk-UA" w:eastAsia="uk-UA"/>
+          <w:lang w:val="en-US" w:eastAsia="en-US"/>
         </w:rPr>
         <w:drawing>
           <wp:inline distT="0" distB="0" distL="0" distR="0" wp14:anchorId="33A6FF4A" wp14:editId="27F1B199">
@@ -13767,7 +13952,7 @@
       <w:r>
         <w:rPr>
           <w:noProof/>
-          <w:lang w:val="uk-UA" w:eastAsia="uk-UA"/>
+          <w:lang w:val="en-US" w:eastAsia="en-US"/>
         </w:rPr>
         <w:drawing>
           <wp:inline distT="0" distB="0" distL="0" distR="0" wp14:anchorId="2EC4F545" wp14:editId="4C4210FE">
@@ -14023,7 +14208,7 @@
       <w:r>
         <w:rPr>
           <w:noProof/>
-          <w:lang w:val="uk-UA" w:eastAsia="uk-UA"/>
+          <w:lang w:val="en-US" w:eastAsia="en-US"/>
         </w:rPr>
         <w:drawing>
           <wp:inline distT="0" distB="0" distL="0" distR="0" wp14:anchorId="52857E18" wp14:editId="3AB864D0">
@@ -14571,7 +14756,7 @@
       <w:r>
         <w:rPr>
           <w:noProof/>
-          <w:lang w:val="uk-UA" w:eastAsia="uk-UA"/>
+          <w:lang w:val="en-US" w:eastAsia="en-US"/>
         </w:rPr>
         <w:drawing>
           <wp:inline distT="0" distB="0" distL="0" distR="0" wp14:anchorId="61A439AF" wp14:editId="65016EB3">
@@ -14775,7 +14960,7 @@
       <w:r>
         <w:rPr>
           <w:noProof/>
-          <w:lang w:val="uk-UA" w:eastAsia="uk-UA"/>
+          <w:lang w:val="en-US" w:eastAsia="en-US"/>
         </w:rPr>
         <w:drawing>
           <wp:inline distT="0" distB="0" distL="0" distR="0" wp14:anchorId="645917D8" wp14:editId="6E78324D">
@@ -14964,7 +15149,7 @@
       <w:r>
         <w:rPr>
           <w:noProof/>
-          <w:lang w:val="uk-UA" w:eastAsia="uk-UA"/>
+          <w:lang w:val="en-US" w:eastAsia="en-US"/>
         </w:rPr>
         <w:drawing>
           <wp:inline distT="0" distB="0" distL="0" distR="0" wp14:anchorId="43EBEB91" wp14:editId="032F7237">
@@ -15055,7 +15240,6 @@
           <w:rFonts w:ascii="Times New Roman" w:hAnsi="Times New Roman" w:cs="Times New Roman"/>
           <w:sz w:val="24"/>
           <w:szCs w:val="24"/>
-          <w:lang w:val="en-US"/>
         </w:rPr>
       </w:pPr>
       <w:r>
@@ -15113,7 +15297,7 @@
       <w:r>
         <w:rPr>
           <w:noProof/>
-          <w:lang w:val="uk-UA" w:eastAsia="uk-UA"/>
+          <w:lang w:val="en-US" w:eastAsia="en-US"/>
         </w:rPr>
         <w:drawing>
           <wp:inline distT="0" distB="0" distL="0" distR="0" wp14:anchorId="46028F26" wp14:editId="3E5E4E83">
@@ -16538,25 +16722,32 @@
           <w:rFonts w:ascii="Times New Roman" w:hAnsi="Times New Roman" w:cs="Times New Roman"/>
           <w:sz w:val="24"/>
           <w:szCs w:val="24"/>
+        </w:rPr>
+      </w:pPr>
+      <w:r>
+        <w:rPr>
+          <w:rFonts w:ascii="Times New Roman" w:hAnsi="Times New Roman" w:cs="Times New Roman"/>
+          <w:sz w:val="24"/>
+          <w:szCs w:val="24"/>
+        </w:rPr>
+        <w:t xml:space="preserve">Аналогом данного приложения есть сервис </w:t>
+      </w:r>
+      <w:r>
+        <w:rPr>
+          <w:rFonts w:ascii="Times New Roman" w:hAnsi="Times New Roman" w:cs="Times New Roman"/>
+          <w:sz w:val="24"/>
+          <w:szCs w:val="24"/>
           <w:lang w:val="en-US"/>
         </w:rPr>
-      </w:pPr>
-      <w:r>
-        <w:rPr>
-          <w:rFonts w:ascii="Times New Roman" w:hAnsi="Times New Roman" w:cs="Times New Roman"/>
-          <w:sz w:val="24"/>
-          <w:szCs w:val="24"/>
-        </w:rPr>
-        <w:t xml:space="preserve">Аналогом данного приложения есть сервис </w:t>
-      </w:r>
-      <w:r>
-        <w:rPr>
-          <w:rFonts w:ascii="Times New Roman" w:hAnsi="Times New Roman" w:cs="Times New Roman"/>
-          <w:sz w:val="24"/>
-          <w:szCs w:val="24"/>
-          <w:lang w:val="en-US"/>
-        </w:rPr>
-        <w:t xml:space="preserve">StackOverflow. </w:t>
+        <w:t>StackOverflow</w:t>
+      </w:r>
+      <w:r>
+        <w:rPr>
+          <w:rFonts w:ascii="Times New Roman" w:hAnsi="Times New Roman" w:cs="Times New Roman"/>
+          <w:sz w:val="24"/>
+          <w:szCs w:val="24"/>
+        </w:rPr>
+        <w:t xml:space="preserve">. </w:t>
       </w:r>
     </w:p>
     <w:p>
@@ -16729,7 +16920,15 @@
           <w:szCs w:val="24"/>
           <w:lang w:val="en-US"/>
         </w:rPr>
-        <w:t xml:space="preserve">Tripster. </w:t>
+        <w:t>Tripster</w:t>
+      </w:r>
+      <w:r>
+        <w:rPr>
+          <w:rFonts w:ascii="Times New Roman" w:hAnsi="Times New Roman" w:cs="Times New Roman"/>
+          <w:sz w:val="24"/>
+          <w:szCs w:val="24"/>
+        </w:rPr>
+        <w:t xml:space="preserve">. </w:t>
       </w:r>
     </w:p>
     <w:p>
@@ -16847,10 +17046,16 @@
           <w:szCs w:val="24"/>
           <w:lang w:val="en-US"/>
         </w:rPr>
-        <w:t>onepageapplication.</w:t>
-      </w:r>
-      <w:bookmarkStart w:id="0" w:name="_GoBack"/>
-      <w:bookmarkEnd w:id="0"/>
+        <w:t>onepageapplication</w:t>
+      </w:r>
+      <w:r>
+        <w:rPr>
+          <w:rFonts w:ascii="Times New Roman" w:hAnsi="Times New Roman" w:cs="Times New Roman"/>
+          <w:sz w:val="24"/>
+          <w:szCs w:val="24"/>
+        </w:rPr>
+        <w:t>.</w:t>
+      </w:r>
     </w:p>
     <w:p>
       <w:pPr>
@@ -17623,7 +17828,7 @@
     </w:p>
     <w:p>
       <w:pPr>
-        <w:pStyle w:val="a5"/>
+        <w:pStyle w:val="ListParagraph"/>
         <w:numPr>
           <w:ilvl w:val="0"/>
           <w:numId w:val="33"/>
@@ -17649,7 +17854,7 @@
     </w:p>
     <w:p>
       <w:pPr>
-        <w:pStyle w:val="a5"/>
+        <w:pStyle w:val="ListParagraph"/>
         <w:numPr>
           <w:ilvl w:val="0"/>
           <w:numId w:val="33"/>
@@ -17676,7 +17881,7 @@
     </w:p>
     <w:p>
       <w:pPr>
-        <w:pStyle w:val="a5"/>
+        <w:pStyle w:val="ListParagraph"/>
         <w:numPr>
           <w:ilvl w:val="0"/>
           <w:numId w:val="33"/>
@@ -17719,7 +17924,7 @@
     </w:p>
     <w:p>
       <w:pPr>
-        <w:pStyle w:val="a5"/>
+        <w:pStyle w:val="ListParagraph"/>
         <w:numPr>
           <w:ilvl w:val="0"/>
           <w:numId w:val="33"/>
@@ -17746,7 +17951,7 @@
     </w:p>
     <w:p>
       <w:pPr>
-        <w:pStyle w:val="a5"/>
+        <w:pStyle w:val="ListParagraph"/>
         <w:numPr>
           <w:ilvl w:val="0"/>
           <w:numId w:val="33"/>
@@ -17773,7 +17978,7 @@
     </w:p>
     <w:p>
       <w:pPr>
-        <w:pStyle w:val="a5"/>
+        <w:pStyle w:val="ListParagraph"/>
         <w:numPr>
           <w:ilvl w:val="0"/>
           <w:numId w:val="33"/>
@@ -17800,7 +18005,7 @@
     </w:p>
     <w:p>
       <w:pPr>
-        <w:pStyle w:val="a5"/>
+        <w:pStyle w:val="ListParagraph"/>
         <w:numPr>
           <w:ilvl w:val="0"/>
           <w:numId w:val="33"/>
@@ -17819,7 +18024,7 @@
       <w:hyperlink r:id="rId26" w:history="1">
         <w:r>
           <w:rPr>
-            <w:rStyle w:val="ab"/>
+            <w:rStyle w:val="Hyperlink"/>
             <w:rFonts w:ascii="Times New Roman" w:hAnsi="Times New Roman" w:cs="Times New Roman"/>
             <w:sz w:val="24"/>
             <w:szCs w:val="24"/>
@@ -17830,7 +18035,7 @@
     </w:p>
     <w:p>
       <w:pPr>
-        <w:pStyle w:val="a5"/>
+        <w:pStyle w:val="ListParagraph"/>
         <w:numPr>
           <w:ilvl w:val="0"/>
           <w:numId w:val="33"/>
@@ -17858,7 +18063,7 @@
     </w:p>
     <w:p>
       <w:pPr>
-        <w:pStyle w:val="a5"/>
+        <w:pStyle w:val="ListParagraph"/>
         <w:numPr>
           <w:ilvl w:val="0"/>
           <w:numId w:val="33"/>
@@ -17877,7 +18082,7 @@
       <w:hyperlink r:id="rId27" w:history="1">
         <w:r>
           <w:rPr>
-            <w:rStyle w:val="ab"/>
+            <w:rStyle w:val="Hyperlink"/>
             <w:rFonts w:ascii="Times New Roman" w:hAnsi="Times New Roman" w:cs="Times New Roman"/>
             <w:sz w:val="24"/>
             <w:szCs w:val="24"/>
@@ -17888,7 +18093,7 @@
     </w:p>
     <w:p>
       <w:pPr>
-        <w:pStyle w:val="a5"/>
+        <w:pStyle w:val="ListParagraph"/>
         <w:numPr>
           <w:ilvl w:val="0"/>
           <w:numId w:val="33"/>
@@ -17989,7 +18194,7 @@
     <w:sdtContent>
       <w:p>
         <w:pPr>
-          <w:pStyle w:val="a7"/>
+          <w:pStyle w:val="Header"/>
           <w:jc w:val="right"/>
         </w:pPr>
         <w:r>
@@ -18005,7 +18210,7 @@
           <w:rPr>
             <w:noProof/>
           </w:rPr>
-          <w:t>26</w:t>
+          <w:t>22</w:t>
         </w:r>
         <w:r>
           <w:fldChar w:fldCharType="end"/>
@@ -18015,7 +18220,7 @@
   </w:sdt>
   <w:p>
     <w:pPr>
-      <w:pStyle w:val="a7"/>
+      <w:pStyle w:val="Header"/>
     </w:pPr>
   </w:p>
 </w:hdr>
@@ -22220,18 +22425,18 @@
     <w:lsdException w:name="List Table 6 Colorful Accent 6" w:uiPriority="51"/>
     <w:lsdException w:name="List Table 7 Colorful Accent 6" w:uiPriority="52"/>
   </w:latentStyles>
-  <w:style w:type="paragraph" w:default="1" w:styleId="a">
+  <w:style w:type="paragraph" w:default="1" w:styleId="Normal">
     <w:name w:val="Normal"/>
     <w:qFormat/>
     <w:rsid w:val="00F76591"/>
   </w:style>
-  <w:style w:type="character" w:default="1" w:styleId="a0">
+  <w:style w:type="character" w:default="1" w:styleId="DefaultParagraphFont">
     <w:name w:val="Default Paragraph Font"/>
     <w:uiPriority w:val="1"/>
     <w:semiHidden/>
     <w:unhideWhenUsed/>
   </w:style>
-  <w:style w:type="table" w:default="1" w:styleId="a1">
+  <w:style w:type="table" w:default="1" w:styleId="TableNormal">
     <w:name w:val="Normal Table"/>
     <w:uiPriority w:val="99"/>
     <w:semiHidden/>
@@ -22246,16 +22451,16 @@
       </w:tblCellMar>
     </w:tblPr>
   </w:style>
-  <w:style w:type="numbering" w:default="1" w:styleId="a2">
+  <w:style w:type="numbering" w:default="1" w:styleId="NoList">
     <w:name w:val="No List"/>
     <w:uiPriority w:val="99"/>
     <w:semiHidden/>
     <w:unhideWhenUsed/>
   </w:style>
-  <w:style w:type="paragraph" w:styleId="a3">
+  <w:style w:type="paragraph" w:styleId="BalloonText">
     <w:name w:val="Balloon Text"/>
-    <w:basedOn w:val="a"/>
-    <w:link w:val="a4"/>
+    <w:basedOn w:val="Normal"/>
+    <w:link w:val="BalloonTextChar"/>
     <w:uiPriority w:val="99"/>
     <w:semiHidden/>
     <w:unhideWhenUsed/>
@@ -22269,10 +22474,10 @@
       <w:szCs w:val="16"/>
     </w:rPr>
   </w:style>
-  <w:style w:type="character" w:customStyle="1" w:styleId="a4">
-    <w:name w:val="Текст выноски Знак"/>
-    <w:basedOn w:val="a0"/>
-    <w:link w:val="a3"/>
+  <w:style w:type="character" w:customStyle="1" w:styleId="BalloonTextChar">
+    <w:name w:val="Balloon Text Char"/>
+    <w:basedOn w:val="DefaultParagraphFont"/>
+    <w:link w:val="BalloonText"/>
     <w:uiPriority w:val="99"/>
     <w:semiHidden/>
     <w:rsid w:val="00C57775"/>
@@ -22282,9 +22487,9 @@
       <w:szCs w:val="16"/>
     </w:rPr>
   </w:style>
-  <w:style w:type="paragraph" w:styleId="a5">
+  <w:style w:type="paragraph" w:styleId="ListParagraph">
     <w:name w:val="List Paragraph"/>
-    <w:basedOn w:val="a"/>
+    <w:basedOn w:val="Normal"/>
     <w:uiPriority w:val="34"/>
     <w:qFormat/>
     <w:rsid w:val="000520C3"/>
@@ -22293,16 +22498,15 @@
       <w:contextualSpacing/>
     </w:pPr>
   </w:style>
-  <w:style w:type="table" w:styleId="a6">
+  <w:style w:type="table" w:styleId="TableGrid">
     <w:name w:val="Table Grid"/>
-    <w:basedOn w:val="a1"/>
+    <w:basedOn w:val="TableNormal"/>
     <w:uiPriority w:val="59"/>
     <w:rsid w:val="003B17BD"/>
     <w:pPr>
       <w:spacing w:after="0" w:line="240" w:lineRule="auto"/>
     </w:pPr>
     <w:tblPr>
-      <w:tblInd w:w="0" w:type="dxa"/>
       <w:tblBorders>
         <w:top w:val="single" w:sz="4" w:space="0" w:color="000000" w:themeColor="text1"/>
         <w:left w:val="single" w:sz="4" w:space="0" w:color="000000" w:themeColor="text1"/>
@@ -22311,18 +22515,12 @@
         <w:insideH w:val="single" w:sz="4" w:space="0" w:color="000000" w:themeColor="text1"/>
         <w:insideV w:val="single" w:sz="4" w:space="0" w:color="000000" w:themeColor="text1"/>
       </w:tblBorders>
-      <w:tblCellMar>
-        <w:top w:w="0" w:type="dxa"/>
-        <w:left w:w="108" w:type="dxa"/>
-        <w:bottom w:w="0" w:type="dxa"/>
-        <w:right w:w="108" w:type="dxa"/>
-      </w:tblCellMar>
     </w:tblPr>
   </w:style>
-  <w:style w:type="paragraph" w:styleId="a7">
+  <w:style w:type="paragraph" w:styleId="Header">
     <w:name w:val="header"/>
-    <w:basedOn w:val="a"/>
-    <w:link w:val="a8"/>
+    <w:basedOn w:val="Normal"/>
+    <w:link w:val="HeaderChar"/>
     <w:uiPriority w:val="99"/>
     <w:unhideWhenUsed/>
     <w:rsid w:val="00FC3191"/>
@@ -22334,17 +22532,17 @@
       <w:spacing w:after="0" w:line="240" w:lineRule="auto"/>
     </w:pPr>
   </w:style>
-  <w:style w:type="character" w:customStyle="1" w:styleId="a8">
-    <w:name w:val="Верхний колонтитул Знак"/>
-    <w:basedOn w:val="a0"/>
-    <w:link w:val="a7"/>
+  <w:style w:type="character" w:customStyle="1" w:styleId="HeaderChar">
+    <w:name w:val="Header Char"/>
+    <w:basedOn w:val="DefaultParagraphFont"/>
+    <w:link w:val="Header"/>
     <w:uiPriority w:val="99"/>
     <w:rsid w:val="00FC3191"/>
   </w:style>
-  <w:style w:type="paragraph" w:styleId="a9">
+  <w:style w:type="paragraph" w:styleId="Footer">
     <w:name w:val="footer"/>
-    <w:basedOn w:val="a"/>
-    <w:link w:val="aa"/>
+    <w:basedOn w:val="Normal"/>
+    <w:link w:val="FooterChar"/>
     <w:uiPriority w:val="99"/>
     <w:unhideWhenUsed/>
     <w:rsid w:val="00FC3191"/>
@@ -22356,16 +22554,16 @@
       <w:spacing w:after="0" w:line="240" w:lineRule="auto"/>
     </w:pPr>
   </w:style>
-  <w:style w:type="character" w:customStyle="1" w:styleId="aa">
-    <w:name w:val="Нижний колонтитул Знак"/>
-    <w:basedOn w:val="a0"/>
-    <w:link w:val="a9"/>
+  <w:style w:type="character" w:customStyle="1" w:styleId="FooterChar">
+    <w:name w:val="Footer Char"/>
+    <w:basedOn w:val="DefaultParagraphFont"/>
+    <w:link w:val="Footer"/>
     <w:uiPriority w:val="99"/>
     <w:rsid w:val="00FC3191"/>
   </w:style>
-  <w:style w:type="character" w:styleId="ab">
+  <w:style w:type="character" w:styleId="Hyperlink">
     <w:name w:val="Hyperlink"/>
-    <w:basedOn w:val="a0"/>
+    <w:basedOn w:val="DefaultParagraphFont"/>
     <w:uiPriority w:val="99"/>
     <w:unhideWhenUsed/>
     <w:rsid w:val="0008129E"/>
@@ -22665,7 +22863,7 @@
 </file>
 
 <file path=customXml/itemProps1.xml><?xml version="1.0" encoding="utf-8"?>
-<ds:datastoreItem xmlns:ds="http://schemas.openxmlformats.org/officeDocument/2006/customXml" ds:itemID="{11A8935A-4414-47E6-8AB0-5D08E2B87C75}">
+<ds:datastoreItem xmlns:ds="http://schemas.openxmlformats.org/officeDocument/2006/customXml" ds:itemID="{AF0632DB-600E-4C0E-BF90-3695DE6F9089}">
   <ds:schemaRefs>
     <ds:schemaRef ds:uri="http://schemas.openxmlformats.org/officeDocument/2006/bibliography"/>
   </ds:schemaRefs>

</xml_diff>